<commit_message>
using while tloop for the millis
</commit_message>
<xml_diff>
--- a/troubleShooting.docx
+++ b/troubleShooting.docx
@@ -1035,7 +1035,7 @@
           <w:szCs w:val="24"/>
           <w:lang w:val="en-US" w:eastAsia="zh-CN"/>
         </w:rPr>
-        <w:t>更换一个板子之后的Coding：</w:t>
+        <w:t>更换一个板子之后的Coding download的情况：</w:t>
       </w:r>
     </w:p>
     <w:p>
@@ -1155,19 +1155,668 @@
         <w:pStyle w:val="10"/>
         <w:widowControl w:val="0"/>
         <w:numPr>
+          <w:ilvl w:val="0"/>
+          <w:numId w:val="3"/>
+        </w:numPr>
+        <w:spacing w:line="360" w:lineRule="auto"/>
+        <w:ind w:left="0" w:leftChars="0" w:firstLine="480" w:firstLineChars="200"/>
+        <w:jc w:val="both"/>
+        <w:rPr>
+          <w:rFonts w:hint="default"/>
+          <w:sz w:val="24"/>
+          <w:szCs w:val="24"/>
+          <w:lang w:val="en-US" w:eastAsia="zh-CN"/>
+        </w:rPr>
+      </w:pPr>
+      <w:r>
+        <w:rPr>
+          <w:rFonts w:hint="eastAsia"/>
+          <w:sz w:val="24"/>
+          <w:szCs w:val="24"/>
+          <w:lang w:val="en-US" w:eastAsia="zh-CN"/>
+        </w:rPr>
+        <w:t>测试coding 的功能情况</w:t>
+      </w:r>
+    </w:p>
+    <w:p>
+      <w:pPr>
+        <w:pStyle w:val="10"/>
+        <w:widowControl w:val="0"/>
+        <w:numPr>
+          <w:ilvl w:val="0"/>
+          <w:numId w:val="5"/>
+        </w:numPr>
+        <w:spacing w:line="360" w:lineRule="auto"/>
+        <w:ind w:left="0" w:leftChars="0" w:firstLine="480" w:firstLineChars="200"/>
+        <w:jc w:val="both"/>
+        <w:rPr>
+          <w:rFonts w:hint="default"/>
+          <w:sz w:val="24"/>
+          <w:szCs w:val="24"/>
+          <w:lang w:val="en-US" w:eastAsia="zh-CN"/>
+        </w:rPr>
+      </w:pPr>
+      <w:r>
+        <w:rPr>
+          <w:rFonts w:hint="eastAsia"/>
+          <w:sz w:val="24"/>
+          <w:szCs w:val="24"/>
+          <w:lang w:val="en-US" w:eastAsia="zh-CN"/>
+        </w:rPr>
+        <w:t xml:space="preserve">StepperMotorBT </w:t>
+      </w:r>
+    </w:p>
+    <w:p>
+      <w:pPr>
+        <w:pStyle w:val="10"/>
+        <w:widowControl w:val="0"/>
+        <w:numPr>
+          <w:ilvl w:val="0"/>
+          <w:numId w:val="6"/>
+        </w:numPr>
+        <w:spacing w:line="360" w:lineRule="auto"/>
+        <w:ind w:leftChars="0" w:firstLine="720" w:firstLineChars="300"/>
+        <w:jc w:val="both"/>
+        <w:rPr>
+          <w:rFonts w:hint="default"/>
+          <w:sz w:val="24"/>
+          <w:szCs w:val="24"/>
+          <w:lang w:val="en-US" w:eastAsia="zh-CN"/>
+        </w:rPr>
+      </w:pPr>
+      <w:r>
+        <w:rPr>
+          <w:rFonts w:hint="eastAsia"/>
+          <w:sz w:val="24"/>
+          <w:szCs w:val="24"/>
+          <w:lang w:val="en-US" w:eastAsia="zh-CN"/>
+        </w:rPr>
+        <w:t>PAD（SumSung T580，COGP#2），basic+shrinking coding，可以连续工作</w:t>
+      </w:r>
+      <w:r>
+        <w:rPr>
+          <w:rFonts w:hint="eastAsia"/>
+          <w:sz w:val="24"/>
+          <w:szCs w:val="24"/>
+          <w:lang w:val="en-US" w:eastAsia="zh-CN"/>
+        </w:rPr>
+        <w:tab/>
+        <w:t/>
+      </w:r>
+      <w:r>
+        <w:rPr>
+          <w:rFonts w:hint="eastAsia"/>
+          <w:sz w:val="24"/>
+          <w:szCs w:val="24"/>
+          <w:lang w:val="en-US" w:eastAsia="zh-CN"/>
+        </w:rPr>
+        <w:tab/>
+        <w:t xml:space="preserve">  40+trials，然后就不工作，如果插拔蓝牙之后，会重新开始工作。</w:t>
+      </w:r>
+    </w:p>
+    <w:p>
+      <w:pPr>
+        <w:pStyle w:val="10"/>
+        <w:widowControl w:val="0"/>
+        <w:numPr>
+          <w:ilvl w:val="0"/>
+          <w:numId w:val="6"/>
+        </w:numPr>
+        <w:spacing w:line="360" w:lineRule="auto"/>
+        <w:ind w:leftChars="0" w:firstLine="720" w:firstLineChars="300"/>
+        <w:jc w:val="both"/>
+        <w:rPr>
+          <w:rFonts w:hint="default"/>
+          <w:sz w:val="24"/>
+          <w:szCs w:val="24"/>
+          <w:lang w:val="en-US" w:eastAsia="zh-CN"/>
+        </w:rPr>
+      </w:pPr>
+      <w:r>
+        <w:rPr>
+          <w:rFonts w:hint="eastAsia"/>
+          <w:sz w:val="24"/>
+          <w:szCs w:val="24"/>
+          <w:lang w:val="en-US" w:eastAsia="zh-CN"/>
+        </w:rPr>
+        <w:t>Android phone+SPP， 没有出现不工作的情形。</w:t>
+      </w:r>
+    </w:p>
+    <w:p>
+      <w:pPr>
+        <w:pStyle w:val="10"/>
+        <w:widowControl w:val="0"/>
+        <w:numPr>
+          <w:ilvl w:val="0"/>
+          <w:numId w:val="5"/>
+        </w:numPr>
+        <w:spacing w:line="360" w:lineRule="auto"/>
+        <w:ind w:left="0" w:leftChars="0" w:firstLine="480" w:firstLineChars="200"/>
+        <w:jc w:val="both"/>
+        <w:rPr>
+          <w:rFonts w:hint="default"/>
+          <w:sz w:val="24"/>
+          <w:szCs w:val="24"/>
+          <w:lang w:val="en-US" w:eastAsia="zh-CN"/>
+        </w:rPr>
+      </w:pPr>
+      <w:r>
+        <w:rPr>
+          <w:rFonts w:hint="eastAsia"/>
+          <w:sz w:val="24"/>
+          <w:szCs w:val="24"/>
+          <w:lang w:val="en-US" w:eastAsia="zh-CN"/>
+        </w:rPr>
+        <w:t>testTimeLogic</w:t>
+      </w:r>
+    </w:p>
+    <w:p>
+      <w:pPr>
+        <w:pStyle w:val="10"/>
+        <w:widowControl w:val="0"/>
+        <w:numPr>
+          <w:ilvl w:val="0"/>
+          <w:numId w:val="7"/>
+        </w:numPr>
+        <w:spacing w:line="360" w:lineRule="auto"/>
+        <w:ind w:left="780" w:leftChars="0" w:firstLine="0" w:firstLineChars="0"/>
+        <w:jc w:val="both"/>
+        <w:rPr>
+          <w:rFonts w:hint="default"/>
+          <w:sz w:val="24"/>
+          <w:szCs w:val="24"/>
+          <w:lang w:val="en-US" w:eastAsia="zh-CN"/>
+        </w:rPr>
+      </w:pPr>
+      <w:r>
+        <w:rPr>
+          <w:rFonts w:hint="eastAsia"/>
+          <w:sz w:val="24"/>
+          <w:szCs w:val="24"/>
+          <w:lang w:val="en-US" w:eastAsia="zh-CN"/>
+        </w:rPr>
+        <w:t>sensorVal =digitalRead(7); 写在  if (sensorVal==LOW) {}之内时，motor通电时间过短，导致不工作</w:t>
+      </w:r>
+    </w:p>
+    <w:p>
+      <w:pPr>
+        <w:pStyle w:val="10"/>
+        <w:widowControl w:val="0"/>
+        <w:numPr>
+          <w:ilvl w:val="0"/>
+          <w:numId w:val="7"/>
+        </w:numPr>
+        <w:spacing w:line="360" w:lineRule="auto"/>
+        <w:ind w:left="780" w:leftChars="0" w:firstLine="0" w:firstLineChars="0"/>
+        <w:jc w:val="both"/>
+        <w:rPr>
+          <w:rFonts w:hint="default"/>
+          <w:sz w:val="24"/>
+          <w:szCs w:val="24"/>
+          <w:lang w:val="en-US" w:eastAsia="zh-CN"/>
+        </w:rPr>
+      </w:pPr>
+      <w:r>
+        <w:rPr>
+          <w:rFonts w:hint="eastAsia"/>
+          <w:sz w:val="24"/>
+          <w:szCs w:val="24"/>
+          <w:lang w:val="en-US" w:eastAsia="zh-CN"/>
+        </w:rPr>
+        <w:t>sensorVal =digitalRead(7); 写在</w:t>
+      </w:r>
+      <w:r>
+        <w:rPr>
+          <w:rFonts w:hint="default"/>
+          <w:sz w:val="24"/>
+          <w:szCs w:val="24"/>
+          <w:lang w:val="en-US" w:eastAsia="zh-CN"/>
+        </w:rPr>
+        <w:t>if (currentMillis - previousMillis &gt;= delaylegnth) {</w:t>
+      </w:r>
+      <w:r>
+        <w:rPr>
+          <w:rFonts w:hint="eastAsia"/>
+          <w:sz w:val="24"/>
+          <w:szCs w:val="24"/>
+          <w:lang w:val="en-US" w:eastAsia="zh-CN"/>
+        </w:rPr>
+        <w:t>}之前，可以工作。还没有测到sensor是否工作。</w:t>
+      </w:r>
+    </w:p>
+    <w:p>
+      <w:pPr>
+        <w:pStyle w:val="10"/>
+        <w:widowControl w:val="0"/>
+        <w:numPr>
+          <w:ilvl w:val="0"/>
+          <w:numId w:val="5"/>
+        </w:numPr>
+        <w:spacing w:line="360" w:lineRule="auto"/>
+        <w:ind w:left="0" w:leftChars="0" w:firstLine="480" w:firstLineChars="200"/>
+        <w:jc w:val="both"/>
+        <w:rPr>
+          <w:rFonts w:hint="default"/>
+          <w:sz w:val="24"/>
+          <w:szCs w:val="24"/>
+          <w:lang w:val="en-US" w:eastAsia="zh-CN"/>
+        </w:rPr>
+      </w:pPr>
+    </w:p>
+    <w:p>
+      <w:pPr>
+        <w:pStyle w:val="10"/>
+        <w:widowControl w:val="0"/>
+        <w:numPr>
           <w:numId w:val="0"/>
         </w:numPr>
         <w:spacing w:line="360" w:lineRule="auto"/>
-        <w:jc w:val="both"/>
-        <w:rPr>
-          <w:rFonts w:hint="default"/>
-          <w:sz w:val="24"/>
-          <w:szCs w:val="24"/>
-          <w:lang w:val="en-US" w:eastAsia="zh-CN"/>
-        </w:rPr>
-      </w:pPr>
-      <w:bookmarkStart w:id="0" w:name="_GoBack"/>
-      <w:bookmarkEnd w:id="0"/>
+        <w:ind w:leftChars="200"/>
+        <w:jc w:val="both"/>
+        <w:rPr>
+          <w:rFonts w:hint="default"/>
+          <w:sz w:val="24"/>
+          <w:szCs w:val="24"/>
+          <w:lang w:val="en-US" w:eastAsia="zh-CN"/>
+        </w:rPr>
+      </w:pPr>
+    </w:p>
+    <w:p>
+      <w:pPr>
+        <w:pStyle w:val="10"/>
+        <w:widowControl w:val="0"/>
+        <w:numPr>
+          <w:numId w:val="0"/>
+        </w:numPr>
+        <w:spacing w:line="360" w:lineRule="auto"/>
+        <w:jc w:val="both"/>
+        <w:rPr>
+          <w:rFonts w:hint="default"/>
+          <w:sz w:val="24"/>
+          <w:szCs w:val="24"/>
+          <w:lang w:val="en-US" w:eastAsia="zh-CN"/>
+        </w:rPr>
+      </w:pPr>
+    </w:p>
+    <w:p>
+      <w:pPr>
+        <w:pStyle w:val="10"/>
+        <w:widowControl w:val="0"/>
+        <w:numPr>
+          <w:numId w:val="0"/>
+        </w:numPr>
+        <w:spacing w:line="360" w:lineRule="auto"/>
+        <w:jc w:val="both"/>
+        <w:rPr>
+          <w:rFonts w:hint="default"/>
+          <w:sz w:val="24"/>
+          <w:szCs w:val="24"/>
+          <w:lang w:val="en-US" w:eastAsia="zh-CN"/>
+        </w:rPr>
+      </w:pPr>
+    </w:p>
+    <w:p>
+      <w:pPr>
+        <w:pStyle w:val="10"/>
+        <w:widowControl w:val="0"/>
+        <w:numPr>
+          <w:numId w:val="0"/>
+        </w:numPr>
+        <w:spacing w:line="360" w:lineRule="auto"/>
+        <w:jc w:val="both"/>
+        <w:rPr>
+          <w:rFonts w:hint="default"/>
+          <w:sz w:val="24"/>
+          <w:szCs w:val="24"/>
+          <w:lang w:val="en-US" w:eastAsia="zh-CN"/>
+        </w:rPr>
+      </w:pPr>
+    </w:p>
+    <w:p>
+      <w:pPr>
+        <w:pStyle w:val="10"/>
+        <w:widowControl w:val="0"/>
+        <w:numPr>
+          <w:numId w:val="0"/>
+        </w:numPr>
+        <w:spacing w:line="360" w:lineRule="auto"/>
+        <w:jc w:val="both"/>
+        <w:rPr>
+          <w:rFonts w:hint="default"/>
+          <w:sz w:val="24"/>
+          <w:szCs w:val="24"/>
+          <w:lang w:val="en-US" w:eastAsia="zh-CN"/>
+        </w:rPr>
+      </w:pPr>
+    </w:p>
+    <w:p>
+      <w:pPr>
+        <w:pStyle w:val="10"/>
+        <w:widowControl w:val="0"/>
+        <w:numPr>
+          <w:numId w:val="0"/>
+        </w:numPr>
+        <w:spacing w:line="360" w:lineRule="auto"/>
+        <w:jc w:val="both"/>
+        <w:rPr>
+          <w:rFonts w:hint="default"/>
+          <w:sz w:val="24"/>
+          <w:szCs w:val="24"/>
+          <w:lang w:val="en-US" w:eastAsia="zh-CN"/>
+        </w:rPr>
+      </w:pPr>
+    </w:p>
+    <w:p>
+      <w:pPr>
+        <w:pStyle w:val="10"/>
+        <w:widowControl w:val="0"/>
+        <w:numPr>
+          <w:numId w:val="0"/>
+        </w:numPr>
+        <w:spacing w:line="360" w:lineRule="auto"/>
+        <w:jc w:val="both"/>
+        <w:rPr>
+          <w:rFonts w:hint="default"/>
+          <w:sz w:val="24"/>
+          <w:szCs w:val="24"/>
+          <w:lang w:val="en-US" w:eastAsia="zh-CN"/>
+        </w:rPr>
+      </w:pPr>
+    </w:p>
+    <w:p>
+      <w:pPr>
+        <w:pStyle w:val="10"/>
+        <w:widowControl w:val="0"/>
+        <w:numPr>
+          <w:numId w:val="0"/>
+        </w:numPr>
+        <w:spacing w:line="360" w:lineRule="auto"/>
+        <w:jc w:val="both"/>
+        <w:rPr>
+          <w:rFonts w:hint="default"/>
+          <w:sz w:val="24"/>
+          <w:szCs w:val="24"/>
+          <w:lang w:val="en-US" w:eastAsia="zh-CN"/>
+        </w:rPr>
+      </w:pPr>
+    </w:p>
+    <w:p>
+      <w:pPr>
+        <w:pStyle w:val="10"/>
+        <w:widowControl w:val="0"/>
+        <w:numPr>
+          <w:numId w:val="0"/>
+        </w:numPr>
+        <w:spacing w:line="360" w:lineRule="auto"/>
+        <w:jc w:val="both"/>
+        <w:rPr>
+          <w:rFonts w:hint="default"/>
+          <w:sz w:val="24"/>
+          <w:szCs w:val="24"/>
+          <w:lang w:val="en-US" w:eastAsia="zh-CN"/>
+        </w:rPr>
+      </w:pPr>
+      <w:r>
+        <w:rPr>
+          <w:rFonts w:hint="default"/>
+          <w:sz w:val="24"/>
+          <w:szCs w:val="24"/>
+          <w:lang w:val="en-US" w:eastAsia="zh-CN"/>
+        </w:rPr>
+        <w:drawing>
+          <wp:inline distT="0" distB="0" distL="114300" distR="114300">
+            <wp:extent cx="2562225" cy="1123950"/>
+            <wp:effectExtent l="0" t="0" r="9525" b="0"/>
+            <wp:docPr id="4" name="图片 4" descr="9f3a8714507343c6f9cd460320d3361"/>
+            <wp:cNvGraphicFramePr>
+              <a:graphicFrameLocks xmlns:a="http://schemas.openxmlformats.org/drawingml/2006/main" noChangeAspect="1"/>
+            </wp:cNvGraphicFramePr>
+            <a:graphic xmlns:a="http://schemas.openxmlformats.org/drawingml/2006/main">
+              <a:graphicData uri="http://schemas.openxmlformats.org/drawingml/2006/picture">
+                <pic:pic xmlns:pic="http://schemas.openxmlformats.org/drawingml/2006/picture">
+                  <pic:nvPicPr>
+                    <pic:cNvPr id="4" name="图片 4" descr="9f3a8714507343c6f9cd460320d3361"/>
+                    <pic:cNvPicPr>
+                      <a:picLocks noChangeAspect="1"/>
+                    </pic:cNvPicPr>
+                  </pic:nvPicPr>
+                  <pic:blipFill>
+                    <a:blip r:embed="rId6"/>
+                    <a:stretch>
+                      <a:fillRect/>
+                    </a:stretch>
+                  </pic:blipFill>
+                  <pic:spPr>
+                    <a:xfrm>
+                      <a:off x="0" y="0"/>
+                      <a:ext cx="2562225" cy="1123950"/>
+                    </a:xfrm>
+                    <a:prstGeom prst="rect">
+                      <a:avLst/>
+                    </a:prstGeom>
+                  </pic:spPr>
+                </pic:pic>
+              </a:graphicData>
+            </a:graphic>
+          </wp:inline>
+        </w:drawing>
+      </w:r>
+      <w:r>
+        <w:rPr>
+          <w:rFonts w:hint="default"/>
+          <w:sz w:val="24"/>
+          <w:szCs w:val="24"/>
+          <w:lang w:val="en-US" w:eastAsia="zh-CN"/>
+        </w:rPr>
+        <w:drawing>
+          <wp:anchor distT="0" distB="0" distL="114300" distR="114300" simplePos="0" relativeHeight="251659264" behindDoc="0" locked="0" layoutInCell="1" allowOverlap="1">
+            <wp:simplePos x="0" y="0"/>
+            <wp:positionH relativeFrom="column">
+              <wp:posOffset>-13335</wp:posOffset>
+            </wp:positionH>
+            <wp:positionV relativeFrom="paragraph">
+              <wp:posOffset>-84455</wp:posOffset>
+            </wp:positionV>
+            <wp:extent cx="2461895" cy="2305050"/>
+            <wp:effectExtent l="0" t="0" r="14605" b="0"/>
+            <wp:wrapSquare wrapText="bothSides"/>
+            <wp:docPr id="3" name="图片 3" descr="21430210087e9faafb879d04d343410"/>
+            <wp:cNvGraphicFramePr>
+              <a:graphicFrameLocks xmlns:a="http://schemas.openxmlformats.org/drawingml/2006/main" noChangeAspect="1"/>
+            </wp:cNvGraphicFramePr>
+            <a:graphic xmlns:a="http://schemas.openxmlformats.org/drawingml/2006/main">
+              <a:graphicData uri="http://schemas.openxmlformats.org/drawingml/2006/picture">
+                <pic:pic xmlns:pic="http://schemas.openxmlformats.org/drawingml/2006/picture">
+                  <pic:nvPicPr>
+                    <pic:cNvPr id="3" name="图片 3" descr="21430210087e9faafb879d04d343410"/>
+                    <pic:cNvPicPr>
+                      <a:picLocks noChangeAspect="1"/>
+                    </pic:cNvPicPr>
+                  </pic:nvPicPr>
+                  <pic:blipFill>
+                    <a:blip r:embed="rId7"/>
+                    <a:stretch>
+                      <a:fillRect/>
+                    </a:stretch>
+                  </pic:blipFill>
+                  <pic:spPr>
+                    <a:xfrm>
+                      <a:off x="0" y="0"/>
+                      <a:ext cx="2461895" cy="2305050"/>
+                    </a:xfrm>
+                    <a:prstGeom prst="rect">
+                      <a:avLst/>
+                    </a:prstGeom>
+                  </pic:spPr>
+                </pic:pic>
+              </a:graphicData>
+            </a:graphic>
+          </wp:anchor>
+        </w:drawing>
+      </w:r>
+    </w:p>
+    <w:p>
+      <w:pPr>
+        <w:pStyle w:val="10"/>
+        <w:widowControl w:val="0"/>
+        <w:numPr>
+          <w:numId w:val="0"/>
+        </w:numPr>
+        <w:spacing w:line="360" w:lineRule="auto"/>
+        <w:jc w:val="both"/>
+        <w:rPr>
+          <w:rFonts w:hint="default"/>
+          <w:sz w:val="24"/>
+          <w:szCs w:val="24"/>
+          <w:lang w:val="en-US" w:eastAsia="zh-CN"/>
+        </w:rPr>
+      </w:pPr>
+    </w:p>
+    <w:p>
+      <w:pPr>
+        <w:pStyle w:val="10"/>
+        <w:widowControl w:val="0"/>
+        <w:numPr>
+          <w:numId w:val="0"/>
+        </w:numPr>
+        <w:spacing w:line="360" w:lineRule="auto"/>
+        <w:jc w:val="both"/>
+        <w:rPr>
+          <w:rFonts w:hint="default"/>
+          <w:sz w:val="24"/>
+          <w:szCs w:val="24"/>
+          <w:lang w:val="en-US" w:eastAsia="zh-CN"/>
+        </w:rPr>
+      </w:pPr>
+    </w:p>
+    <w:p>
+      <w:pPr>
+        <w:pStyle w:val="10"/>
+        <w:widowControl w:val="0"/>
+        <w:numPr>
+          <w:numId w:val="0"/>
+        </w:numPr>
+        <w:spacing w:line="360" w:lineRule="auto"/>
+        <w:jc w:val="both"/>
+        <w:rPr>
+          <w:rFonts w:hint="default"/>
+          <w:sz w:val="24"/>
+          <w:szCs w:val="24"/>
+          <w:lang w:val="en-US" w:eastAsia="zh-CN"/>
+        </w:rPr>
+      </w:pPr>
+    </w:p>
+    <w:p>
+      <w:pPr>
+        <w:pStyle w:val="10"/>
+        <w:widowControl w:val="0"/>
+        <w:numPr>
+          <w:numId w:val="0"/>
+        </w:numPr>
+        <w:spacing w:line="360" w:lineRule="auto"/>
+        <w:jc w:val="both"/>
+        <w:rPr>
+          <w:rFonts w:hint="default"/>
+          <w:sz w:val="24"/>
+          <w:szCs w:val="24"/>
+          <w:lang w:val="en-US" w:eastAsia="zh-CN"/>
+        </w:rPr>
+      </w:pPr>
+    </w:p>
+    <w:p>
+      <w:pPr>
+        <w:pStyle w:val="10"/>
+        <w:widowControl w:val="0"/>
+        <w:numPr>
+          <w:ilvl w:val="0"/>
+          <w:numId w:val="8"/>
+        </w:numPr>
+        <w:spacing w:line="360" w:lineRule="auto"/>
+        <w:jc w:val="both"/>
+        <w:rPr>
+          <w:rFonts w:hint="default"/>
+          <w:sz w:val="24"/>
+          <w:szCs w:val="24"/>
+          <w:lang w:val="en-US" w:eastAsia="zh-CN"/>
+        </w:rPr>
+      </w:pPr>
+      <w:r>
+        <w:rPr>
+          <w:rFonts w:hint="eastAsia"/>
+          <w:sz w:val="24"/>
+          <w:szCs w:val="24"/>
+          <w:lang w:val="en-US" w:eastAsia="zh-CN"/>
+        </w:rPr>
+        <w:t xml:space="preserve">pad工作时串口输出的内容 b.手机工作时串口输出的内容 </w:t>
+      </w:r>
+    </w:p>
+    <w:p>
+      <w:pPr>
+        <w:pStyle w:val="10"/>
+        <w:widowControl w:val="0"/>
+        <w:numPr>
+          <w:numId w:val="0"/>
+        </w:numPr>
+        <w:spacing w:line="360" w:lineRule="auto"/>
+        <w:jc w:val="both"/>
+        <w:rPr>
+          <w:rFonts w:hint="default"/>
+          <w:sz w:val="24"/>
+          <w:szCs w:val="24"/>
+          <w:lang w:val="en-US" w:eastAsia="zh-CN"/>
+        </w:rPr>
+      </w:pPr>
+    </w:p>
+    <w:p>
+      <w:pPr>
+        <w:pStyle w:val="10"/>
+        <w:widowControl w:val="0"/>
+        <w:numPr>
+          <w:numId w:val="0"/>
+        </w:numPr>
+        <w:spacing w:line="360" w:lineRule="auto"/>
+        <w:jc w:val="both"/>
+        <w:rPr>
+          <w:rFonts w:hint="default"/>
+          <w:sz w:val="24"/>
+          <w:szCs w:val="24"/>
+          <w:lang w:val="en-US" w:eastAsia="zh-CN"/>
+        </w:rPr>
+      </w:pPr>
+    </w:p>
+    <w:p>
+      <w:pPr>
+        <w:pStyle w:val="10"/>
+        <w:widowControl w:val="0"/>
+        <w:numPr>
+          <w:numId w:val="0"/>
+        </w:numPr>
+        <w:spacing w:line="360" w:lineRule="auto"/>
+        <w:jc w:val="both"/>
+        <w:rPr>
+          <w:rFonts w:hint="default"/>
+          <w:sz w:val="24"/>
+          <w:szCs w:val="24"/>
+          <w:lang w:val="en-US" w:eastAsia="zh-CN"/>
+        </w:rPr>
+      </w:pPr>
+    </w:p>
+    <w:p>
+      <w:pPr>
+        <w:pStyle w:val="10"/>
+        <w:widowControl w:val="0"/>
+        <w:numPr>
+          <w:numId w:val="0"/>
+        </w:numPr>
+        <w:spacing w:line="360" w:lineRule="auto"/>
+        <w:jc w:val="both"/>
+        <w:rPr>
+          <w:rFonts w:hint="default"/>
+          <w:sz w:val="24"/>
+          <w:szCs w:val="24"/>
+          <w:lang w:val="en-US" w:eastAsia="zh-CN"/>
+        </w:rPr>
+      </w:pPr>
     </w:p>
     <w:p>
       <w:pPr>
@@ -1218,7 +1867,7 @@
         <w:widowControl/>
         <w:numPr>
           <w:ilvl w:val="0"/>
-          <w:numId w:val="5"/>
+          <w:numId w:val="9"/>
         </w:numPr>
         <w:suppressLineNumbers w:val="0"/>
         <w:kinsoku/>
@@ -1537,7 +2186,22 @@
           <w:sz w:val="24"/>
           <w:szCs w:val="24"/>
         </w:rPr>
-        <w:t>, and are reading a switch, when the switch is in the open state the input pin will be "floating", resulting in unpredictable results. In order to assure a proper reading when the switch is open, a pull-up or pull-down resistor must be used. The purpose of this resistor is to pull the pin to a known state when the switch is open. A 10 K ohm resistor is usually chosen, as it is a low enough value to reliably prevent a floating input, and at the same time a high enough value to not draw too much current when the switch is closed. See the </w:t>
+        <w:t xml:space="preserve">, and are reading a switch, when the switch is in the open state the input pin will be "floating", resulting in unpredictable results. In order to assure a proper reading when the switch is open, a pull-up or pull-down resistor must be used. The purpose of this resistor is to pull the pin to a known state when the switch is open. A 10 K ohm resistor is usually chosen, as it is a low enough value to reliably prevent a floating input, and at the same time a high enough value to not draw too much current when the </w:t>
+      </w:r>
+      <w:bookmarkStart w:id="0" w:name="_GoBack"/>
+      <w:bookmarkEnd w:id="0"/>
+      <w:r>
+        <w:rPr>
+          <w:rFonts w:hint="default" w:ascii="Verdana" w:hAnsi="Verdana" w:eastAsia="Verdana" w:cs="Verdana"/>
+          <w:i w:val="0"/>
+          <w:iCs w:val="0"/>
+          <w:caps w:val="0"/>
+          <w:color w:val="000000"/>
+          <w:spacing w:val="2"/>
+          <w:sz w:val="24"/>
+          <w:szCs w:val="24"/>
+        </w:rPr>
+        <w:t>switch is closed. See the </w:t>
       </w:r>
       <w:r>
         <w:rPr>
@@ -2564,6 +3228,33 @@
 <file path=word/numbering.xml><?xml version="1.0" encoding="utf-8"?>
 <w:numbering xmlns:wpc="http://schemas.microsoft.com/office/word/2010/wordprocessingCanvas" xmlns:mc="http://schemas.openxmlformats.org/markup-compatibility/2006" xmlns:o="urn:schemas-microsoft-com:office:office" xmlns:r="http://schemas.openxmlformats.org/officeDocument/2006/relationships" xmlns:m="http://schemas.openxmlformats.org/officeDocument/2006/math" xmlns:v="urn:schemas-microsoft-com:vml" xmlns:wp14="http://schemas.microsoft.com/office/word/2010/wordprocessingDrawing" xmlns:wp="http://schemas.openxmlformats.org/drawingml/2006/wordprocessingDrawing" xmlns:w10="urn:schemas-microsoft-com:office:word" xmlns:w="http://schemas.openxmlformats.org/wordprocessingml/2006/main" xmlns:w14="http://schemas.microsoft.com/office/word/2010/wordml" xmlns:wpg="http://schemas.microsoft.com/office/word/2010/wordprocessingGroup" xmlns:wpi="http://schemas.microsoft.com/office/word/2010/wordprocessingInk" xmlns:wne="http://schemas.microsoft.com/office/word/2006/wordml" xmlns:wps="http://schemas.microsoft.com/office/word/2010/wordprocessingShape" xmlns:wpsCustomData="http://www.wps.cn/officeDocument/2013/wpsCustomData" mc:Ignorable="w14 wp14">
   <w:abstractNum w:abstractNumId="0">
+    <w:nsid w:val="9623698D"/>
+    <w:multiLevelType w:val="singleLevel"/>
+    <w:tmpl w:val="9623698D"/>
+    <w:lvl w:ilvl="0" w:tentative="0">
+      <w:start w:val="1"/>
+      <w:numFmt w:val="lowerLetter"/>
+      <w:suff w:val="space"/>
+      <w:lvlText w:val="%1."/>
+      <w:lvlJc w:val="left"/>
+    </w:lvl>
+  </w:abstractNum>
+  <w:abstractNum w:abstractNumId="1">
+    <w:nsid w:val="A5041041"/>
+    <w:multiLevelType w:val="singleLevel"/>
+    <w:tmpl w:val="A5041041"/>
+    <w:lvl w:ilvl="0" w:tentative="0">
+      <w:start w:val="1"/>
+      <w:numFmt w:val="lowerLetter"/>
+      <w:suff w:val="space"/>
+      <w:lvlText w:val="%1."/>
+      <w:lvlJc w:val="left"/>
+      <w:pPr>
+        <w:ind w:left="780" w:leftChars="0" w:firstLine="0" w:firstLineChars="0"/>
+      </w:pPr>
+    </w:lvl>
+  </w:abstractNum>
+  <w:abstractNum w:abstractNumId="2">
     <w:nsid w:val="AC0D60B6"/>
     <w:multiLevelType w:val="singleLevel"/>
     <w:tmpl w:val="AC0D60B6"/>
@@ -2580,7 +3271,7 @@
       </w:rPr>
     </w:lvl>
   </w:abstractNum>
-  <w:abstractNum w:abstractNumId="1">
+  <w:abstractNum w:abstractNumId="3">
     <w:nsid w:val="ADFC4B70"/>
     <w:multiLevelType w:val="singleLevel"/>
     <w:tmpl w:val="ADFC4B70"/>
@@ -2592,7 +3283,19 @@
       <w:lvlJc w:val="left"/>
     </w:lvl>
   </w:abstractNum>
-  <w:abstractNum w:abstractNumId="2">
+  <w:abstractNum w:abstractNumId="4">
+    <w:nsid w:val="D54FA33B"/>
+    <w:multiLevelType w:val="singleLevel"/>
+    <w:tmpl w:val="D54FA33B"/>
+    <w:lvl w:ilvl="0" w:tentative="0">
+      <w:start w:val="1"/>
+      <w:numFmt w:val="lowerLetter"/>
+      <w:suff w:val="space"/>
+      <w:lvlText w:val="%1."/>
+      <w:lvlJc w:val="left"/>
+    </w:lvl>
+  </w:abstractNum>
+  <w:abstractNum w:abstractNumId="5">
     <w:nsid w:val="E0131052"/>
     <w:multiLevelType w:val="singleLevel"/>
     <w:tmpl w:val="E0131052"/>
@@ -2610,7 +3313,7 @@
       </w:rPr>
     </w:lvl>
   </w:abstractNum>
-  <w:abstractNum w:abstractNumId="3">
+  <w:abstractNum w:abstractNumId="6">
     <w:nsid w:val="0EA92476"/>
     <w:multiLevelType w:val="multilevel"/>
     <w:tmpl w:val="0EA92476"/>
@@ -2723,7 +3426,25 @@
       </w:rPr>
     </w:lvl>
   </w:abstractNum>
-  <w:abstractNum w:abstractNumId="4">
+  <w:abstractNum w:abstractNumId="7">
+    <w:nsid w:val="3D8BBD9D"/>
+    <w:multiLevelType w:val="singleLevel"/>
+    <w:tmpl w:val="3D8BBD9D"/>
+    <w:lvl w:ilvl="0" w:tentative="0">
+      <w:start w:val="1"/>
+      <w:numFmt w:val="decimalEnclosedCircleChinese"/>
+      <w:suff w:val="nothing"/>
+      <w:lvlText w:val="%1　"/>
+      <w:lvlJc w:val="left"/>
+      <w:pPr>
+        <w:ind w:left="0" w:firstLine="400"/>
+      </w:pPr>
+      <w:rPr>
+        <w:rFonts w:hint="eastAsia"/>
+      </w:rPr>
+    </w:lvl>
+  </w:abstractNum>
+  <w:abstractNum w:abstractNumId="8">
     <w:nsid w:val="5F69A6B9"/>
     <w:multiLevelType w:val="singleLevel"/>
     <w:tmpl w:val="5F69A6B9"/>
@@ -2736,19 +3457,31 @@
     </w:lvl>
   </w:abstractNum>
   <w:num w:numId="1">
+    <w:abstractNumId w:val="6"/>
+  </w:num>
+  <w:num w:numId="2">
+    <w:abstractNumId w:val="2"/>
+  </w:num>
+  <w:num w:numId="3">
     <w:abstractNumId w:val="3"/>
   </w:num>
-  <w:num w:numId="2">
+  <w:num w:numId="4">
+    <w:abstractNumId w:val="5"/>
+  </w:num>
+  <w:num w:numId="5">
+    <w:abstractNumId w:val="7"/>
+  </w:num>
+  <w:num w:numId="6">
+    <w:abstractNumId w:val="4"/>
+  </w:num>
+  <w:num w:numId="7">
+    <w:abstractNumId w:val="1"/>
+  </w:num>
+  <w:num w:numId="8">
     <w:abstractNumId w:val="0"/>
   </w:num>
-  <w:num w:numId="3">
-    <w:abstractNumId w:val="1"/>
-  </w:num>
-  <w:num w:numId="4">
-    <w:abstractNumId w:val="2"/>
-  </w:num>
-  <w:num w:numId="5">
-    <w:abstractNumId w:val="4"/>
+  <w:num w:numId="9">
+    <w:abstractNumId w:val="8"/>
   </w:num>
 </w:numbering>
 </file>

</xml_diff>

<commit_message>
update the troubleshooting file
</commit_message>
<xml_diff>
--- a/troubleShooting.docx
+++ b/troubleShooting.docx
@@ -845,6 +845,7 @@
         <w:pStyle w:val="10"/>
         <w:widowControl w:val="0"/>
         <w:numPr>
+          <w:ilvl w:val="0"/>
           <w:numId w:val="0"/>
         </w:numPr>
         <w:spacing w:line="360" w:lineRule="auto"/>
@@ -862,6 +863,7 @@
         <w:pStyle w:val="10"/>
         <w:widowControl w:val="0"/>
         <w:numPr>
+          <w:ilvl w:val="0"/>
           <w:numId w:val="0"/>
         </w:numPr>
         <w:spacing w:line="360" w:lineRule="auto"/>
@@ -925,6 +927,7 @@
         <w:pStyle w:val="10"/>
         <w:widowControl w:val="0"/>
         <w:numPr>
+          <w:ilvl w:val="0"/>
           <w:numId w:val="0"/>
         </w:numPr>
         <w:spacing w:line="360" w:lineRule="auto"/>
@@ -1231,7 +1234,7 @@
           <w:szCs w:val="24"/>
           <w:lang w:val="en-US" w:eastAsia="zh-CN"/>
         </w:rPr>
-        <w:t>PAD（SumSung T580，COGP#2），basic+shrinking coding，可以连续工作</w:t>
+        <w:t>PAD（SumSung T580，COGP#2），basic+shrinking coding，可以连续工</w:t>
       </w:r>
       <w:r>
         <w:rPr>
@@ -1251,7 +1254,7 @@
           <w:lang w:val="en-US" w:eastAsia="zh-CN"/>
         </w:rPr>
         <w:tab/>
-        <w:t xml:space="preserve">  40+trials，然后就不工作，如果插拔蓝牙之后，会重新开始工作。</w:t>
+        <w:t>作40+trials，然后就不工作，如果插拔蓝牙之后，会重新开始工作。</w:t>
       </w:r>
     </w:p>
     <w:p>
@@ -1381,7 +1384,25 @@
           <w:szCs w:val="24"/>
           <w:lang w:val="en-US" w:eastAsia="zh-CN"/>
         </w:rPr>
-        <w:t>}之前，可以工作。还没有测到sensor是否工作。</w:t>
+        <w:t>}之前，</w:t>
+      </w:r>
+      <w:r>
+        <w:rPr>
+          <w:rFonts w:hint="default"/>
+          <w:sz w:val="24"/>
+          <w:szCs w:val="24"/>
+          <w:lang w:val="en-US" w:eastAsia="zh-CN"/>
+        </w:rPr>
+        <w:t>motor</w:t>
+      </w:r>
+      <w:r>
+        <w:rPr>
+          <w:rFonts w:hint="eastAsia"/>
+          <w:sz w:val="24"/>
+          <w:szCs w:val="24"/>
+          <w:lang w:val="en-US" w:eastAsia="zh-CN"/>
+        </w:rPr>
+        <w:t>可以工作。还没有测到sensor是否工作。</w:t>
       </w:r>
     </w:p>
     <w:p>
@@ -1402,12 +1423,33 @@
           <w:lang w:val="en-US" w:eastAsia="zh-CN"/>
         </w:rPr>
       </w:pPr>
-    </w:p>
-    <w:p>
-      <w:pPr>
-        <w:pStyle w:val="10"/>
-        <w:widowControl w:val="0"/>
-        <w:numPr>
+      <w:r>
+        <w:rPr>
+          <w:rFonts w:hint="default"/>
+          <w:sz w:val="24"/>
+          <w:szCs w:val="24"/>
+          <w:lang w:val="en-US" w:eastAsia="zh-CN"/>
+        </w:rPr>
+        <w:t xml:space="preserve">8/19 </w:t>
+      </w:r>
+      <w:r>
+        <w:rPr>
+          <w:rFonts w:hint="eastAsia"/>
+          <w:sz w:val="24"/>
+          <w:szCs w:val="24"/>
+          <w:lang w:val="en-US" w:eastAsia="zh-CN"/>
+        </w:rPr>
+        <w:t>使用final.info 测试，可以读数字口，但并能保证每次都能阻止motor的继续转动，。Pad还是有运行十几个trial然后，停止运行的问题，需要插拔蓝牙接口。</w:t>
+      </w:r>
+      <w:bookmarkStart w:id="0" w:name="_GoBack"/>
+      <w:bookmarkEnd w:id="0"/>
+    </w:p>
+    <w:p>
+      <w:pPr>
+        <w:pStyle w:val="10"/>
+        <w:widowControl w:val="0"/>
+        <w:numPr>
+          <w:ilvl w:val="0"/>
           <w:numId w:val="0"/>
         </w:numPr>
         <w:spacing w:line="360" w:lineRule="auto"/>
@@ -1426,6 +1468,7 @@
         <w:pStyle w:val="10"/>
         <w:widowControl w:val="0"/>
         <w:numPr>
+          <w:ilvl w:val="0"/>
           <w:numId w:val="0"/>
         </w:numPr>
         <w:spacing w:line="360" w:lineRule="auto"/>
@@ -1443,6 +1486,7 @@
         <w:pStyle w:val="10"/>
         <w:widowControl w:val="0"/>
         <w:numPr>
+          <w:ilvl w:val="0"/>
           <w:numId w:val="0"/>
         </w:numPr>
         <w:spacing w:line="360" w:lineRule="auto"/>
@@ -1460,6 +1504,7 @@
         <w:pStyle w:val="10"/>
         <w:widowControl w:val="0"/>
         <w:numPr>
+          <w:ilvl w:val="0"/>
           <w:numId w:val="0"/>
         </w:numPr>
         <w:spacing w:line="360" w:lineRule="auto"/>
@@ -1477,6 +1522,7 @@
         <w:pStyle w:val="10"/>
         <w:widowControl w:val="0"/>
         <w:numPr>
+          <w:ilvl w:val="0"/>
           <w:numId w:val="0"/>
         </w:numPr>
         <w:spacing w:line="360" w:lineRule="auto"/>
@@ -1494,6 +1540,7 @@
         <w:pStyle w:val="10"/>
         <w:widowControl w:val="0"/>
         <w:numPr>
+          <w:ilvl w:val="0"/>
           <w:numId w:val="0"/>
         </w:numPr>
         <w:spacing w:line="360" w:lineRule="auto"/>
@@ -1511,6 +1558,7 @@
         <w:pStyle w:val="10"/>
         <w:widowControl w:val="0"/>
         <w:numPr>
+          <w:ilvl w:val="0"/>
           <w:numId w:val="0"/>
         </w:numPr>
         <w:spacing w:line="360" w:lineRule="auto"/>
@@ -1528,6 +1576,7 @@
         <w:pStyle w:val="10"/>
         <w:widowControl w:val="0"/>
         <w:numPr>
+          <w:ilvl w:val="0"/>
           <w:numId w:val="0"/>
         </w:numPr>
         <w:spacing w:line="360" w:lineRule="auto"/>
@@ -1545,6 +1594,7 @@
         <w:pStyle w:val="10"/>
         <w:widowControl w:val="0"/>
         <w:numPr>
+          <w:ilvl w:val="0"/>
           <w:numId w:val="0"/>
         </w:numPr>
         <w:spacing w:line="360" w:lineRule="auto"/>
@@ -1660,6 +1710,7 @@
         <w:pStyle w:val="10"/>
         <w:widowControl w:val="0"/>
         <w:numPr>
+          <w:ilvl w:val="0"/>
           <w:numId w:val="0"/>
         </w:numPr>
         <w:spacing w:line="360" w:lineRule="auto"/>
@@ -1677,6 +1728,7 @@
         <w:pStyle w:val="10"/>
         <w:widowControl w:val="0"/>
         <w:numPr>
+          <w:ilvl w:val="0"/>
           <w:numId w:val="0"/>
         </w:numPr>
         <w:spacing w:line="360" w:lineRule="auto"/>
@@ -1694,6 +1746,7 @@
         <w:pStyle w:val="10"/>
         <w:widowControl w:val="0"/>
         <w:numPr>
+          <w:ilvl w:val="0"/>
           <w:numId w:val="0"/>
         </w:numPr>
         <w:spacing w:line="360" w:lineRule="auto"/>
@@ -1711,6 +1764,7 @@
         <w:pStyle w:val="10"/>
         <w:widowControl w:val="0"/>
         <w:numPr>
+          <w:ilvl w:val="0"/>
           <w:numId w:val="0"/>
         </w:numPr>
         <w:spacing w:line="360" w:lineRule="auto"/>
@@ -1755,6 +1809,7 @@
         <w:pStyle w:val="10"/>
         <w:widowControl w:val="0"/>
         <w:numPr>
+          <w:ilvl w:val="0"/>
           <w:numId w:val="0"/>
         </w:numPr>
         <w:spacing w:line="360" w:lineRule="auto"/>
@@ -1772,6 +1827,7 @@
         <w:pStyle w:val="10"/>
         <w:widowControl w:val="0"/>
         <w:numPr>
+          <w:ilvl w:val="0"/>
           <w:numId w:val="0"/>
         </w:numPr>
         <w:spacing w:line="360" w:lineRule="auto"/>
@@ -1789,6 +1845,7 @@
         <w:pStyle w:val="10"/>
         <w:widowControl w:val="0"/>
         <w:numPr>
+          <w:ilvl w:val="0"/>
           <w:numId w:val="0"/>
         </w:numPr>
         <w:spacing w:line="360" w:lineRule="auto"/>
@@ -1806,6 +1863,7 @@
         <w:pStyle w:val="10"/>
         <w:widowControl w:val="0"/>
         <w:numPr>
+          <w:ilvl w:val="0"/>
           <w:numId w:val="0"/>
         </w:numPr>
         <w:spacing w:line="360" w:lineRule="auto"/>
@@ -1826,6 +1884,7 @@
         <w:pageBreakBefore w:val="0"/>
         <w:widowControl w:val="0"/>
         <w:numPr>
+          <w:ilvl w:val="0"/>
           <w:numId w:val="0"/>
         </w:numPr>
         <w:kinsoku/>
@@ -2186,22 +2245,7 @@
           <w:sz w:val="24"/>
           <w:szCs w:val="24"/>
         </w:rPr>
-        <w:t xml:space="preserve">, and are reading a switch, when the switch is in the open state the input pin will be "floating", resulting in unpredictable results. In order to assure a proper reading when the switch is open, a pull-up or pull-down resistor must be used. The purpose of this resistor is to pull the pin to a known state when the switch is open. A 10 K ohm resistor is usually chosen, as it is a low enough value to reliably prevent a floating input, and at the same time a high enough value to not draw too much current when the </w:t>
-      </w:r>
-      <w:bookmarkStart w:id="0" w:name="_GoBack"/>
-      <w:bookmarkEnd w:id="0"/>
-      <w:r>
-        <w:rPr>
-          <w:rFonts w:hint="default" w:ascii="Verdana" w:hAnsi="Verdana" w:eastAsia="Verdana" w:cs="Verdana"/>
-          <w:i w:val="0"/>
-          <w:iCs w:val="0"/>
-          <w:caps w:val="0"/>
-          <w:color w:val="000000"/>
-          <w:spacing w:val="2"/>
-          <w:sz w:val="24"/>
-          <w:szCs w:val="24"/>
-        </w:rPr>
-        <w:t>switch is closed. See the </w:t>
+        <w:t>, and are reading a switch, when the switch is in the open state the input pin will be "floating", resulting in unpredictable results. In order to assure a proper reading when the switch is open, a pull-up or pull-down resistor must be used. The purpose of this resistor is to pull the pin to a known state when the switch is open. A 10 K ohm resistor is usually chosen, as it is a low enough value to reliably prevent a floating input, and at the same time a high enough value to not draw too much current when the switch is closed. See the </w:t>
       </w:r>
       <w:r>
         <w:rPr>
@@ -3192,6 +3236,7 @@
         <w:pageBreakBefore w:val="0"/>
         <w:widowControl w:val="0"/>
         <w:numPr>
+          <w:ilvl w:val="0"/>
           <w:numId w:val="0"/>
         </w:numPr>
         <w:kinsoku/>

</xml_diff>

<commit_message>
arduino work in matlab
</commit_message>
<xml_diff>
--- a/troubleShooting.docx
+++ b/troubleShooting.docx
@@ -1661,28 +1661,37 @@
           <w:szCs w:val="24"/>
           <w:lang w:val="en-US" w:eastAsia="zh-CN"/>
         </w:rPr>
-        <w:t>2022/8/29 使用新收到的motorshield+motor+stepper Motor_BT , 可以工作</w:t>
+        <w:t>2022/8/29 使用新收到的同款motorshield+motor+stepper Motor_BT , 可以工作</w:t>
+      </w:r>
+    </w:p>
+    <w:p>
+      <w:pPr>
+        <w:pStyle w:val="10"/>
+        <w:widowControl w:val="0"/>
+        <w:numPr>
+          <w:ilvl w:val="0"/>
+          <w:numId w:val="0"/>
+        </w:numPr>
+        <w:spacing w:line="360" w:lineRule="auto"/>
+        <w:jc w:val="both"/>
+        <w:rPr>
+          <w:rFonts w:hint="default"/>
+          <w:sz w:val="24"/>
+          <w:szCs w:val="24"/>
+          <w:lang w:val="en-US" w:eastAsia="zh-CN"/>
+        </w:rPr>
+      </w:pPr>
+      <w:r>
+        <w:rPr>
+          <w:rFonts w:hint="eastAsia"/>
+          <w:sz w:val="24"/>
+          <w:szCs w:val="24"/>
+          <w:lang w:val="en-US" w:eastAsia="zh-CN"/>
+        </w:rPr>
+        <w:t>另一款马达，收到蓝牙后会又抖动，前进，后退等动作，原因待考，怀疑使用的数字电路的名字与上一台不一样，但是烧录的是motor_BT的程序，需要找到该马达的详细资料。</w:t>
       </w:r>
       <w:bookmarkStart w:id="0" w:name="_GoBack"/>
       <w:bookmarkEnd w:id="0"/>
-    </w:p>
-    <w:p>
-      <w:pPr>
-        <w:pStyle w:val="10"/>
-        <w:widowControl w:val="0"/>
-        <w:numPr>
-          <w:ilvl w:val="0"/>
-          <w:numId w:val="0"/>
-        </w:numPr>
-        <w:spacing w:line="360" w:lineRule="auto"/>
-        <w:jc w:val="both"/>
-        <w:rPr>
-          <w:rFonts w:hint="default"/>
-          <w:sz w:val="24"/>
-          <w:szCs w:val="24"/>
-          <w:lang w:val="en-US" w:eastAsia="zh-CN"/>
-        </w:rPr>
-      </w:pPr>
     </w:p>
     <w:p>
       <w:pPr>

</xml_diff>